<commit_message>
deleted a page in word
</commit_message>
<xml_diff>
--- a/Poster.docx
+++ b/Poster.docx
@@ -1620,232 +1620,6 @@
         </w:drawing>
       </w:r>
     </w:p>
-    <w:p>
-      <w:pPr>
-        <w:tabs>
-          <w:tab w:val="left" w:pos="2670"/>
-        </w:tabs>
-        <w:spacing w:after="0"/>
-        <w:rPr>
-          <w:rFonts w:asciiTheme="majorHAnsi" w:hAnsiTheme="majorHAnsi"/>
-          <w:b/>
-          <w:bCs/>
-          <w:noProof/>
-          <w:color w:val="000000" w:themeColor="text1" w:themeShade="BF"/>
-          <w:sz w:val="24"/>
-          <w:szCs w:val="24"/>
-        </w:rPr>
-      </w:pPr>
-      <w:r>
-        <w:rPr>
-          <w:rFonts w:asciiTheme="majorHAnsi" w:hAnsiTheme="majorHAnsi"/>
-          <w:b/>
-          <w:bCs/>
-          <w:color w:val="000000" w:themeColor="text1" w:themeShade="BF"/>
-          <w:sz w:val="24"/>
-          <w:szCs w:val="24"/>
-        </w:rPr>
-        <w:lastRenderedPageBreak/>
-        <w:t xml:space="preserve">                      </w:t>
-      </w:r>
-      <w:r>
-        <w:rPr>
-          <w:rFonts w:asciiTheme="majorHAnsi" w:hAnsiTheme="majorHAnsi"/>
-          <w:b/>
-          <w:bCs/>
-          <w:noProof/>
-          <w:color w:val="000000" w:themeColor="text1" w:themeShade="BF"/>
-          <w:sz w:val="24"/>
-          <w:szCs w:val="24"/>
-        </w:rPr>
-        <w:t xml:space="preserve"> </w:t>
-      </w:r>
-      <w:r>
-        <w:rPr>
-          <w:rFonts w:asciiTheme="majorHAnsi" w:hAnsiTheme="majorHAnsi"/>
-          <w:b/>
-          <w:bCs/>
-          <w:color w:val="000000" w:themeColor="text1" w:themeShade="BF"/>
-          <w:sz w:val="24"/>
-          <w:szCs w:val="24"/>
-        </w:rPr>
-        <w:t xml:space="preserve"> </w:t>
-      </w:r>
-      <w:r>
-        <w:rPr>
-          <w:rFonts w:asciiTheme="majorHAnsi" w:hAnsiTheme="majorHAnsi"/>
-          <w:b/>
-          <w:bCs/>
-          <w:color w:val="000000" w:themeColor="text1" w:themeShade="BF"/>
-          <w:sz w:val="24"/>
-          <w:szCs w:val="24"/>
-        </w:rPr>
-        <w:t xml:space="preserve">           </w:t>
-      </w:r>
-      <w:r>
-        <w:rPr>
-          <w:rFonts w:asciiTheme="majorHAnsi" w:hAnsiTheme="majorHAnsi"/>
-          <w:b/>
-          <w:bCs/>
-          <w:color w:val="000000" w:themeColor="text1" w:themeShade="BF"/>
-          <w:sz w:val="24"/>
-          <w:szCs w:val="24"/>
-        </w:rPr>
-        <w:t xml:space="preserve">      </w:t>
-      </w:r>
-      <w:r>
-        <w:rPr>
-          <w:rFonts w:asciiTheme="majorHAnsi" w:hAnsiTheme="majorHAnsi"/>
-          <w:b/>
-          <w:bCs/>
-          <w:noProof/>
-          <w:color w:val="000000" w:themeColor="text1" w:themeShade="BF"/>
-          <w:sz w:val="24"/>
-          <w:szCs w:val="24"/>
-        </w:rPr>
-        <w:t xml:space="preserve">             </w:t>
-      </w:r>
-      <w:r>
-        <w:rPr>
-          <w:rFonts w:asciiTheme="majorHAnsi" w:hAnsiTheme="majorHAnsi"/>
-          <w:b/>
-          <w:bCs/>
-          <w:noProof/>
-          <w:color w:val="000000" w:themeColor="text1" w:themeShade="BF"/>
-          <w:sz w:val="24"/>
-          <w:szCs w:val="24"/>
-        </w:rPr>
-        <w:t xml:space="preserve">                                                                     </w:t>
-      </w:r>
-      <w:r>
-        <w:rPr>
-          <w:rFonts w:asciiTheme="majorHAnsi" w:hAnsiTheme="majorHAnsi"/>
-          <w:b/>
-          <w:bCs/>
-          <w:noProof/>
-          <w:color w:val="000000" w:themeColor="text1" w:themeShade="BF"/>
-          <w:sz w:val="24"/>
-          <w:szCs w:val="24"/>
-        </w:rPr>
-        <w:t xml:space="preserve">    </w:t>
-      </w:r>
-    </w:p>
-    <w:p>
-      <w:pPr>
-        <w:tabs>
-          <w:tab w:val="left" w:pos="2670"/>
-        </w:tabs>
-        <w:spacing w:after="0"/>
-        <w:rPr>
-          <w:rFonts w:asciiTheme="majorHAnsi" w:hAnsiTheme="majorHAnsi"/>
-          <w:b/>
-          <w:bCs/>
-          <w:color w:val="000000" w:themeColor="text1" w:themeShade="BF"/>
-          <w:sz w:val="24"/>
-          <w:szCs w:val="24"/>
-        </w:rPr>
-      </w:pPr>
-      <w:r>
-        <w:rPr>
-          <w:rFonts w:asciiTheme="majorHAnsi" w:hAnsiTheme="majorHAnsi"/>
-          <w:b/>
-          <w:bCs/>
-          <w:color w:val="000000" w:themeColor="text1" w:themeShade="BF"/>
-          <w:sz w:val="24"/>
-          <w:szCs w:val="24"/>
-        </w:rPr>
-        <w:t xml:space="preserve">               </w:t>
-      </w:r>
-      <w:r>
-        <w:rPr>
-          <w:rFonts w:asciiTheme="majorHAnsi" w:hAnsiTheme="majorHAnsi"/>
-          <w:b/>
-          <w:bCs/>
-          <w:color w:val="000000" w:themeColor="text1" w:themeShade="BF"/>
-          <w:sz w:val="24"/>
-          <w:szCs w:val="24"/>
-        </w:rPr>
-        <w:t xml:space="preserve"> </w:t>
-      </w:r>
-      <w:r>
-        <w:rPr>
-          <w:rFonts w:asciiTheme="majorHAnsi" w:hAnsiTheme="majorHAnsi"/>
-          <w:b/>
-          <w:bCs/>
-          <w:noProof/>
-          <w:color w:val="000000" w:themeColor="text1" w:themeShade="BF"/>
-          <w:sz w:val="24"/>
-          <w:szCs w:val="24"/>
-        </w:rPr>
-        <w:t xml:space="preserve">          </w:t>
-      </w:r>
-      <w:r>
-        <w:rPr>
-          <w:rFonts w:asciiTheme="majorHAnsi" w:hAnsiTheme="majorHAnsi"/>
-          <w:b/>
-          <w:bCs/>
-          <w:color w:val="000000" w:themeColor="text1" w:themeShade="BF"/>
-          <w:sz w:val="24"/>
-          <w:szCs w:val="24"/>
-        </w:rPr>
-        <w:t xml:space="preserve">                                                                                                                    </w:t>
-      </w:r>
-    </w:p>
-    <w:p>
-      <w:pPr>
-        <w:tabs>
-          <w:tab w:val="left" w:pos="2670"/>
-        </w:tabs>
-        <w:spacing w:after="0"/>
-        <w:rPr>
-          <w:rFonts w:asciiTheme="majorHAnsi" w:hAnsiTheme="majorHAnsi"/>
-          <w:b/>
-          <w:bCs/>
-          <w:color w:val="000000" w:themeColor="text1" w:themeShade="BF"/>
-          <w:sz w:val="24"/>
-          <w:szCs w:val="24"/>
-        </w:rPr>
-      </w:pPr>
-      <w:r>
-        <w:rPr>
-          <w:rFonts w:asciiTheme="majorHAnsi" w:hAnsiTheme="majorHAnsi"/>
-          <w:b/>
-          <w:bCs/>
-          <w:color w:val="000000" w:themeColor="text1" w:themeShade="BF"/>
-          <w:sz w:val="24"/>
-          <w:szCs w:val="24"/>
-        </w:rPr>
-        <w:t xml:space="preserve">                                                                                                                   </w:t>
-      </w:r>
-    </w:p>
-    <w:p>
-      <w:pPr>
-        <w:tabs>
-          <w:tab w:val="left" w:pos="2670"/>
-        </w:tabs>
-        <w:spacing w:after="0"/>
-        <w:rPr>
-          <w:rFonts w:asciiTheme="majorHAnsi" w:hAnsiTheme="majorHAnsi"/>
-          <w:b/>
-          <w:bCs/>
-          <w:color w:val="000000" w:themeColor="text1" w:themeShade="BF"/>
-          <w:sz w:val="24"/>
-          <w:szCs w:val="24"/>
-        </w:rPr>
-      </w:pPr>
-      <w:r>
-        <w:rPr>
-          <w:rFonts w:asciiTheme="majorHAnsi" w:hAnsiTheme="majorHAnsi"/>
-          <w:b/>
-          <w:bCs/>
-          <w:noProof/>
-          <w:color w:val="000000" w:themeColor="text1" w:themeShade="BF"/>
-          <w:sz w:val="24"/>
-          <w:szCs w:val="24"/>
-        </w:rPr>
-        <w:t xml:space="preserve"> </w:t>
-      </w:r>
-    </w:p>
     <w:sectPr>
       <w:footerReference w:type="default" r:id="rId16"/>
       <w:headerReference w:type="first" r:id="rId17"/>
@@ -6081,6 +5855,7 @@
     <w:rsid w:val="00516D81"/>
     <w:rsid w:val="006B43DF"/>
     <w:rsid w:val="007378C5"/>
+    <w:rsid w:val="007E6510"/>
     <w:rsid w:val="008B0713"/>
   </w:rsids>
   <m:mathPr>
@@ -6930,10 +6705,6 @@
 </file>
 
 <file path=customXml/item2.xml><?xml version="1.0" encoding="utf-8"?>
-<b:Sources xmlns:b="http://schemas.openxmlformats.org/officeDocument/2006/bibliography" SelectedStyle="\APA.XSL" StyleName="APA"/>
-</file>
-
-<file path=customXml/item3.xml><?xml version="1.0" encoding="utf-8"?>
 <outs:outSpaceData xmlns:outs="http://schemas.microsoft.com/office/2009/outspace/metadata">
   <outs:relatedDates/>
   <outs:relatedDocuments/>
@@ -6941,6 +6712,10 @@
   <propertyMetadataList xmlns="http://schemas.microsoft.com/office/2009/outspace/metadata"/>
   <outs:corruptMetadataWasLost>true</outs:corruptMetadataWasLost>
 </outs:outSpaceData>
+</file>
+
+<file path=customXml/item3.xml><?xml version="1.0" encoding="utf-8"?>
+<b:Sources xmlns:b="http://schemas.openxmlformats.org/officeDocument/2006/bibliography" SelectedStyle="\APA.XSL" StyleName="APA"/>
 </file>
 
 <file path=customXml/itemProps1.xml><?xml version="1.0" encoding="utf-8"?>
@@ -6952,17 +6727,17 @@
 </file>
 
 <file path=customXml/itemProps2.xml><?xml version="1.0" encoding="utf-8"?>
+<ds:datastoreItem xmlns:ds="http://schemas.openxmlformats.org/officeDocument/2006/customXml" ds:itemID="{82F762DA-57FE-4DB2-A5C9-E5D4ACBFE43A}">
+  <ds:schemaRefs>
+    <ds:schemaRef ds:uri="http://schemas.microsoft.com/office/2009/outspace/metadata"/>
+  </ds:schemaRefs>
+</ds:datastoreItem>
+</file>
+
+<file path=customXml/itemProps3.xml><?xml version="1.0" encoding="utf-8"?>
 <ds:datastoreItem xmlns:ds="http://schemas.openxmlformats.org/officeDocument/2006/customXml" ds:itemID="{4B9D6C80-9EFF-4DAB-84F8-6DE93F9B187E}">
   <ds:schemaRefs>
     <ds:schemaRef ds:uri="http://schemas.openxmlformats.org/officeDocument/2006/bibliography"/>
   </ds:schemaRefs>
 </ds:datastoreItem>
-</file>
-
-<file path=customXml/itemProps3.xml><?xml version="1.0" encoding="utf-8"?>
-<ds:datastoreItem xmlns:ds="http://schemas.openxmlformats.org/officeDocument/2006/customXml" ds:itemID="{82F762DA-57FE-4DB2-A5C9-E5D4ACBFE43A}">
-  <ds:schemaRefs>
-    <ds:schemaRef ds:uri="http://schemas.microsoft.com/office/2009/outspace/metadata"/>
-  </ds:schemaRefs>
-</ds:datastoreItem>
 </file>
</xml_diff>